<commit_message>
Emanuel: Evaluación Iteración 1, Fase Inicio. Se extiende hasta el Jueves 14/09
</commit_message>
<xml_diff>
--- a/01. Gestión del proyecto/03. Planificación/01. Fase Inicio/Plan de Iteración Fase Inicio Iteracion 1.docx
+++ b/01. Gestión del proyecto/03. Planificación/01. Fase Inicio/Plan de Iteración Fase Inicio Iteracion 1.docx
@@ -4378,8 +4378,6 @@
               </w:rPr>
               <w:t>Reunión</w:t>
             </w:r>
-            <w:bookmarkStart w:id="7" w:name="_GoBack"/>
-            <w:bookmarkEnd w:id="7"/>
             <w:r>
               <w:rPr>
                 <w:rFonts w:asciiTheme="minorHAnsi" w:eastAsiaTheme="minorHAnsi" w:hAnsiTheme="minorHAnsi" w:cstheme="minorBidi"/>
@@ -4682,7 +4680,7 @@
       <w:pPr>
         <w:pStyle w:val="PSI-Normal"/>
       </w:pPr>
-      <w:bookmarkStart w:id="8" w:name="_Toc238197615"/>
+      <w:bookmarkStart w:id="7" w:name="_Toc238197615"/>
       <w:r>
         <w:tab/>
       </w:r>
@@ -4695,7 +4693,7 @@
           <w:color w:val="365F91"/>
         </w:rPr>
       </w:pPr>
-      <w:bookmarkStart w:id="9" w:name="_Toc257627935"/>
+      <w:bookmarkStart w:id="8" w:name="_Toc257627935"/>
       <w:r>
         <w:rPr>
           <w:rFonts w:ascii="Cambria" w:eastAsia="DejaVu Sans" w:hAnsi="Cambria" w:cs="Times New Roman"/>
@@ -4704,34 +4702,34 @@
         <w:lastRenderedPageBreak/>
         <w:t>Casos de Uso y Escenarios</w:t>
       </w:r>
+      <w:bookmarkEnd w:id="7"/>
       <w:bookmarkEnd w:id="8"/>
+    </w:p>
+    <w:p>
+      <w:pPr>
+        <w:pStyle w:val="PSI-Normal"/>
+      </w:pPr>
+      <w:r>
+        <w:t>La iteración pertenece a la fase de Inicio. El objetivo es comprender el dominio del problema y capturar el conjunto correcto de requerimientos para llegar a un acuerdo con el cliente.</w:t>
+      </w:r>
+    </w:p>
+    <w:p>
+      <w:pPr>
+        <w:pStyle w:val="PSI-Normal"/>
+      </w:pPr>
+      <w:r>
+        <w:t>Se reconocen los Requerimientos Funcionales, Requerimientos No Funcionales, Actores y Casos de Usos del sistema. En iteraciones posteriores se tratan subconjuntos de casos de uso en base a la priorización que se realice.</w:t>
+      </w:r>
+    </w:p>
+    <w:p>
+      <w:pPr>
+        <w:pStyle w:val="PSI-Ttulo1"/>
+      </w:pPr>
+      <w:bookmarkStart w:id="9" w:name="_Toc257627936"/>
+      <w:r>
+        <w:t>Recursos</w:t>
+      </w:r>
       <w:bookmarkEnd w:id="9"/>
-    </w:p>
-    <w:p>
-      <w:pPr>
-        <w:pStyle w:val="PSI-Normal"/>
-      </w:pPr>
-      <w:r>
-        <w:t>La iteración pertenece a la fase de Inicio. El objetivo es comprender el dominio del problema y capturar el conjunto correcto de requerimientos para llegar a un acuerdo con el cliente.</w:t>
-      </w:r>
-    </w:p>
-    <w:p>
-      <w:pPr>
-        <w:pStyle w:val="PSI-Normal"/>
-      </w:pPr>
-      <w:r>
-        <w:t>Se reconocen los Requerimientos Funcionales, Requerimientos No Funcionales, Actores y Casos de Usos del sistema. En iteraciones posteriores se tratan subconjuntos de casos de uso en base a la priorización que se realice.</w:t>
-      </w:r>
-    </w:p>
-    <w:p>
-      <w:pPr>
-        <w:pStyle w:val="PSI-Ttulo1"/>
-      </w:pPr>
-      <w:bookmarkStart w:id="10" w:name="_Toc257627936"/>
-      <w:r>
-        <w:t>Recursos</w:t>
-      </w:r>
-      <w:bookmarkEnd w:id="10"/>
     </w:p>
     <w:p>
       <w:pPr>
@@ -4935,6 +4933,14 @@
         </w:rPr>
         <w:t>1 Notebook HP</w:t>
       </w:r>
+      <w:r>
+        <w:rPr>
+          <w:lang w:val="en-US"/>
+        </w:rPr>
+        <w:t xml:space="preserve"> PAVILION dv6 AMD A8-3500M APU 1.50 GHz, 8GB RAM.</w:t>
+      </w:r>
+      <w:bookmarkStart w:id="10" w:name="_GoBack"/>
+      <w:bookmarkEnd w:id="10"/>
     </w:p>
     <w:p>
       <w:pPr>
@@ -4990,6 +4996,16 @@
     </w:p>
     <w:p>
       <w:pPr>
+        <w:pStyle w:val="Prrafodelista"/>
+        <w:ind w:firstLine="0"/>
+        <w:jc w:val="both"/>
+        <w:rPr>
+          <w:lang w:val="es-AR"/>
+        </w:rPr>
+      </w:pPr>
+    </w:p>
+    <w:p>
+      <w:pPr>
         <w:pStyle w:val="PSI-Ttulo1"/>
       </w:pPr>
       <w:bookmarkStart w:id="11" w:name="_Toc257627937"/>
@@ -4997,18 +5013,127 @@
         <w:t>Evaluación</w:t>
       </w:r>
       <w:r>
-        <w:t xml:space="preserve"> [Fecha]</w:t>
+        <w:t xml:space="preserve"> </w:t>
       </w:r>
       <w:bookmarkEnd w:id="11"/>
-    </w:p>
-    <w:p>
-      <w:r>
-        <w:t>[Está sección deberá completarse una vez concluida la iteración. Basándose en los criterios previamente establecidos, evaluar el trabajo realizado y los logros obtenidos, como así también determinar los elementos de configuración que formarán parte de la línea base.]</w:t>
-      </w:r>
-    </w:p>
-    <w:p>
-      <w:r>
-        <w:t>Al finalizar la iteración, se han alcanzado los siguientes ítem:</w:t>
+      <w:r>
+        <w:t>12 Septiembre 2017</w:t>
+      </w:r>
+    </w:p>
+    <w:p>
+      <w:r>
+        <w:t>Al finalizar la iteración</w:t>
+      </w:r>
+      <w:r>
+        <w:t xml:space="preserve"> </w:t>
+      </w:r>
+      <w:r>
+        <w:t>se deben haber</w:t>
+      </w:r>
+      <w:r>
+        <w:t xml:space="preserve"> alcanzado los siguientes ítem</w:t>
+      </w:r>
+      <w:r>
+        <w:t>s</w:t>
+      </w:r>
+      <w:r>
+        <w:t>:</w:t>
+      </w:r>
+    </w:p>
+    <w:p>
+      <w:pPr>
+        <w:pStyle w:val="PSI-Normal"/>
+        <w:numPr>
+          <w:ilvl w:val="0"/>
+          <w:numId w:val="13"/>
+        </w:numPr>
+      </w:pPr>
+      <w:r>
+        <w:t>Redactar los planes del proyecto.</w:t>
+      </w:r>
+    </w:p>
+    <w:p>
+      <w:pPr>
+        <w:pStyle w:val="PSI-Normal"/>
+        <w:numPr>
+          <w:ilvl w:val="0"/>
+          <w:numId w:val="13"/>
+        </w:numPr>
+      </w:pPr>
+      <w:r>
+        <w:t>Finalizar el Modelo de Negocio.</w:t>
+      </w:r>
+    </w:p>
+    <w:p>
+      <w:pPr>
+        <w:pStyle w:val="PSI-Normal"/>
+        <w:numPr>
+          <w:ilvl w:val="0"/>
+          <w:numId w:val="13"/>
+        </w:numPr>
+      </w:pPr>
+      <w:r>
+        <w:t xml:space="preserve">Iniciar el Modelo de Casos de Uso junto con la priorización de los mismos. </w:t>
+      </w:r>
+    </w:p>
+    <w:p>
+      <w:pPr>
+        <w:pStyle w:val="PSI-Normal"/>
+        <w:numPr>
+          <w:ilvl w:val="0"/>
+          <w:numId w:val="13"/>
+        </w:numPr>
+      </w:pPr>
+      <w:r>
+        <w:t>Redactar el Modelo de Visión.</w:t>
+      </w:r>
+    </w:p>
+    <w:p>
+      <w:pPr>
+        <w:pStyle w:val="PSI-Normal"/>
+        <w:numPr>
+          <w:ilvl w:val="0"/>
+          <w:numId w:val="13"/>
+        </w:numPr>
+      </w:pPr>
+      <w:r>
+        <w:t>Redactar Especificación de Requerimientos de Software.</w:t>
+      </w:r>
+    </w:p>
+    <w:p>
+      <w:pPr>
+        <w:pStyle w:val="PSI-Normal"/>
+        <w:numPr>
+          <w:ilvl w:val="0"/>
+          <w:numId w:val="13"/>
+        </w:numPr>
+      </w:pPr>
+      <w:r>
+        <w:t xml:space="preserve">Iniciar la Arquitectura del Sistema. </w:t>
+      </w:r>
+    </w:p>
+    <w:p>
+      <w:pPr>
+        <w:pStyle w:val="PSI-Normal"/>
+        <w:numPr>
+          <w:ilvl w:val="0"/>
+          <w:numId w:val="13"/>
+        </w:numPr>
+      </w:pPr>
+      <w:r>
+        <w:t>Gestionar riesgos.</w:t>
+      </w:r>
+    </w:p>
+    <w:p>
+      <w:pPr>
+        <w:pStyle w:val="PSI-Normal"/>
+        <w:numPr>
+          <w:ilvl w:val="0"/>
+          <w:numId w:val="13"/>
+        </w:numPr>
+      </w:pPr>
+      <w:r>
+        <w:t>Estimación del proyecto.</w:t>
       </w:r>
     </w:p>
     <w:p>
@@ -5033,7 +5158,43 @@
         <w:jc w:val="both"/>
       </w:pPr>
       <w:r>
-        <w:t>[Aquí se hace referencia a los objetivos que fueron alcanzados]</w:t>
+        <w:t>Se detallan los objetivos que se han alcanzado:</w:t>
+      </w:r>
+    </w:p>
+    <w:p>
+      <w:pPr>
+        <w:pStyle w:val="PSI-Normal"/>
+        <w:numPr>
+          <w:ilvl w:val="0"/>
+          <w:numId w:val="13"/>
+        </w:numPr>
+      </w:pPr>
+      <w:r>
+        <w:t>Redactar los planes del proyecto.</w:t>
+      </w:r>
+    </w:p>
+    <w:p>
+      <w:pPr>
+        <w:pStyle w:val="PSI-Normal"/>
+        <w:numPr>
+          <w:ilvl w:val="0"/>
+          <w:numId w:val="13"/>
+        </w:numPr>
+      </w:pPr>
+      <w:r>
+        <w:t>Finalizar el Modelo de Negocio.</w:t>
+      </w:r>
+    </w:p>
+    <w:p>
+      <w:pPr>
+        <w:pStyle w:val="PSI-Normal"/>
+        <w:numPr>
+          <w:ilvl w:val="0"/>
+          <w:numId w:val="13"/>
+        </w:numPr>
+      </w:pPr>
+      <w:r>
+        <w:t xml:space="preserve">Iniciar el Modelo de Casos de Uso junto con la priorización de los mismos. </w:t>
       </w:r>
     </w:p>
     <w:p>
@@ -5059,18 +5220,79 @@
         <w:jc w:val="both"/>
       </w:pPr>
       <w:r>
-        <w:t>[Aquí se detallan todos los objetivos que No fueron alcanzados]</w:t>
-      </w:r>
+        <w:t>Se detallan los objetivos que no se han alcanzado:</w:t>
+      </w:r>
+    </w:p>
+    <w:p>
+      <w:pPr>
+        <w:pStyle w:val="PSI-Normal"/>
+        <w:numPr>
+          <w:ilvl w:val="0"/>
+          <w:numId w:val="13"/>
+        </w:numPr>
+      </w:pPr>
+      <w:r>
+        <w:t>Redactar el Modelo de Visión.</w:t>
+      </w:r>
+    </w:p>
+    <w:p>
+      <w:pPr>
+        <w:pStyle w:val="PSI-Normal"/>
+        <w:numPr>
+          <w:ilvl w:val="0"/>
+          <w:numId w:val="13"/>
+        </w:numPr>
+      </w:pPr>
+      <w:r>
+        <w:t>Redactar Especificación de Requerimientos de Software.</w:t>
+      </w:r>
+    </w:p>
+    <w:p>
+      <w:pPr>
+        <w:pStyle w:val="PSI-Normal"/>
+        <w:numPr>
+          <w:ilvl w:val="0"/>
+          <w:numId w:val="13"/>
+        </w:numPr>
+      </w:pPr>
+      <w:r>
+        <w:t xml:space="preserve">Iniciar la Arquitectura del Sistema. </w:t>
+      </w:r>
+    </w:p>
+    <w:p>
+      <w:pPr>
+        <w:pStyle w:val="PSI-Normal"/>
+        <w:numPr>
+          <w:ilvl w:val="0"/>
+          <w:numId w:val="13"/>
+        </w:numPr>
+      </w:pPr>
+      <w:r>
+        <w:t>Gestionar riesgos.</w:t>
+      </w:r>
+    </w:p>
+    <w:p>
+      <w:pPr>
+        <w:pStyle w:val="PSI-Normal"/>
+        <w:numPr>
+          <w:ilvl w:val="0"/>
+          <w:numId w:val="13"/>
+        </w:numPr>
+      </w:pPr>
+      <w:r>
+        <w:t>Estimación del proyecto.</w:t>
+      </w:r>
+    </w:p>
+    <w:p>
+      <w:pPr>
+        <w:pStyle w:val="PSI-Normal"/>
+        <w:ind w:left="720" w:firstLine="0"/>
+      </w:pPr>
     </w:p>
     <w:p>
       <w:pPr>
         <w:pStyle w:val="PSI-Ttulo2"/>
       </w:pPr>
-    </w:p>
-    <w:p>
-      <w:pPr>
-        <w:pStyle w:val="PSI-Ttulo2"/>
-      </w:pPr>
       <w:bookmarkStart w:id="14" w:name="_Toc257627940"/>
       <w:r>
         <w:t>Elementos incluidos en la Línea Base</w:t>
@@ -5079,10 +5301,15 @@
     </w:p>
     <w:p>
       <w:pPr>
+        <w:pStyle w:val="Prrafodelista"/>
+        <w:numPr>
+          <w:ilvl w:val="0"/>
+          <w:numId w:val="13"/>
+        </w:numPr>
         <w:jc w:val="both"/>
       </w:pPr>
       <w:r>
-        <w:t>[Describir los elementos que se encuentran incluidos en la Línea Base]</w:t>
+        <w:t>Especificación de requerimientos.</w:t>
       </w:r>
     </w:p>
     <w:p>
@@ -5105,7 +5332,7 @@
         <w:jc w:val="both"/>
       </w:pPr>
       <w:r>
-        <w:t>[Mencionar las apreciaciones personales del trabajo realizado en esta iteración, los problemas que surgieron y los logros destacables. Por último, establecer si se está en condiciones de pasar a una nueva iteración, o fase según corresponda, o si bien es necesario realizar una nueva planificación del trabajo pendiente.]</w:t>
+        <w:t>La iteración no cumplió con los objetivos establecidos para la fecha 12 de Septiembre de 2017. Por tanto se decide extender la iteración hasta la fecha 14 de Septiembre de 2017. Llega la fecha se establecerá la evaluación correspondiente para establecer si se está en condiciones de pasar de fase e iteración.</w:t>
       </w:r>
     </w:p>
     <w:p>
@@ -5130,7 +5357,13 @@
         <w:jc w:val="both"/>
       </w:pPr>
       <w:r>
-        <w:t>Estado del repositorio al comienzo de la iteración: No se encuentra a disposición.</w:t>
+        <w:t xml:space="preserve">Estado del repositorio al comienzo de la iteración: </w:t>
+      </w:r>
+      <w:r>
+        <w:t>0</w:t>
+      </w:r>
+      <w:r>
+        <w:t>.</w:t>
       </w:r>
     </w:p>
     <w:p>
@@ -5138,7 +5371,13 @@
         <w:jc w:val="both"/>
       </w:pPr>
       <w:r>
-        <w:t>Estado del repositorio al final de la iteración: Indicar.</w:t>
+        <w:t xml:space="preserve">Estado del repositorio al final de la iteración: </w:t>
+      </w:r>
+      <w:r>
+        <w:t>67</w:t>
+      </w:r>
+      <w:r>
+        <w:t>.</w:t>
       </w:r>
     </w:p>
     <w:p>
@@ -5333,7 +5572,7 @@
             <w:rFonts w:asciiTheme="majorHAnsi" w:hAnsiTheme="majorHAnsi" w:cstheme="majorHAnsi"/>
             <w:noProof/>
           </w:rPr>
-          <w:t>5</w:t>
+          <w:t>7</w:t>
         </w:r>
         <w:r>
           <w:rPr>
@@ -5370,7 +5609,7 @@
             <w:rFonts w:asciiTheme="majorHAnsi" w:hAnsiTheme="majorHAnsi" w:cstheme="majorHAnsi"/>
             <w:noProof/>
           </w:rPr>
-          <w:t>7</w:t>
+          <w:t>8</w:t>
         </w:r>
         <w:r>
           <w:rPr>
@@ -6478,7 +6717,7 @@
         <w:rFonts w:ascii="Symbol" w:hAnsi="Symbol" w:hint="default"/>
       </w:rPr>
     </w:lvl>
-    <w:lvl w:ilvl="1" w:tplc="0C0A0003" w:tentative="1">
+    <w:lvl w:ilvl="1" w:tplc="0C0A0003">
       <w:start w:val="1"/>
       <w:numFmt w:val="bullet"/>
       <w:lvlText w:val="o"/>
@@ -8449,7 +8688,7 @@
 </file>
 
 <file path=customXml/itemProps2.xml><?xml version="1.0" encoding="utf-8"?>
-<ds:datastoreItem xmlns:ds="http://schemas.openxmlformats.org/officeDocument/2006/customXml" ds:itemID="{9B4CC926-3EFA-4E9A-BFE4-49CD3180354B}">
+<ds:datastoreItem xmlns:ds="http://schemas.openxmlformats.org/officeDocument/2006/customXml" ds:itemID="{E59F411A-F5BA-4F86-BDA0-C96E57102F50}">
   <ds:schemaRefs>
     <ds:schemaRef ds:uri="http://schemas.openxmlformats.org/officeDocument/2006/bibliography"/>
   </ds:schemaRefs>

</xml_diff>